<commit_message>
Indeling van foto's aangepast
</commit_message>
<xml_diff>
--- a/bewijs/mercedesbenztrucks/onderzoek/onderzoek.docx
+++ b/bewijs/mercedesbenztrucks/onderzoek/onderzoek.docx
@@ -2,6 +2,24 @@
 <file path=word/document.xml><?xml version="1.0" encoding="utf-8"?>
 <w:document xmlns:wpc="http://schemas.microsoft.com/office/word/2010/wordprocessingCanvas" xmlns:cx="http://schemas.microsoft.com/office/drawing/2014/chartex" xmlns:cx1="http://schemas.microsoft.com/office/drawing/2015/9/8/chartex" xmlns:cx2="http://schemas.microsoft.com/office/drawing/2015/10/21/chartex" xmlns:cx3="http://schemas.microsoft.com/office/drawing/2016/5/9/chartex" xmlns:cx4="http://schemas.microsoft.com/office/drawing/2016/5/10/chartex" xmlns:cx5="http://schemas.microsoft.com/office/drawing/2016/5/11/chartex" xmlns:cx6="http://schemas.microsoft.com/office/drawing/2016/5/12/chartex" xmlns:cx7="http://schemas.microsoft.com/office/drawing/2016/5/13/chartex" xmlns:cx8="http://schemas.microsoft.com/office/drawing/2016/5/14/chartex" xmlns:mc="http://schemas.openxmlformats.org/markup-compatibility/2006" xmlns:aink="http://schemas.microsoft.com/office/drawing/2016/ink" xmlns:am3d="http://schemas.microsoft.com/office/drawing/2017/model3d" xmlns:o="urn:schemas-microsoft-com:office:office" xmlns:oel="http://schemas.microsoft.com/office/2019/extlst" xmlns:r="http://schemas.openxmlformats.org/officeDocument/2006/relationships" xmlns:m="http://schemas.openxmlformats.org/officeDocument/2006/math" xmlns:v="urn:schemas-microsoft-com:vml" xmlns:wp14="http://schemas.microsoft.com/office/word/2010/wordprocessingDrawing" xmlns:wp="http://schemas.openxmlformats.org/drawingml/2006/wordprocessingDrawing" xmlns:w10="urn:schemas-microsoft-com:office:word" xmlns:w="http://schemas.openxmlformats.org/wordprocessingml/2006/main" xmlns:w14="http://schemas.microsoft.com/office/word/2010/wordml" xmlns:w15="http://schemas.microsoft.com/office/word/2012/wordml" xmlns:w16cex="http://schemas.microsoft.com/office/word/2018/wordml/cex" xmlns:w16cid="http://schemas.microsoft.com/office/word/2016/wordml/cid" xmlns:w16="http://schemas.microsoft.com/office/word/2018/wordml" xmlns:w16sdtdh="http://schemas.microsoft.com/office/word/2020/wordml/sdtdatahash" xmlns:w16se="http://schemas.microsoft.com/office/word/2015/wordml/symex" xmlns:wpg="http://schemas.microsoft.com/office/word/2010/wordprocessingGroup" xmlns:wpi="http://schemas.microsoft.com/office/word/2010/wordprocessingInk" xmlns:wne="http://schemas.microsoft.com/office/word/2006/wordml" xmlns:wps="http://schemas.microsoft.com/office/word/2010/wordprocessingShape" mc:Ignorable="w14 w15 w16se w16cid w16 w16cex w16sdtdh wp14">
   <w:body>
+    <w:p>
+      <w:pPr>
+        <w:pStyle w:val="Titel"/>
+      </w:pPr>
+      <w:r>
+        <w:t>Mercedes Benz trucks markt- doel</w:t>
+      </w:r>
+      <w:r>
+        <w:t>groep onderzoek</w:t>
+      </w:r>
+    </w:p>
+    <w:p>
+      <w:pPr>
+        <w:rPr>
+          <w:rFonts w:ascii="Arial" w:hAnsi="Arial" w:cs="Arial"/>
+        </w:rPr>
+      </w:pPr>
+    </w:p>
     <w:p>
       <w:pPr>
         <w:rPr>
@@ -123,7 +141,7 @@
     </w:p>
     <w:p>
       <w:pPr>
-        <w:pStyle w:val="ListParagraph"/>
+        <w:pStyle w:val="Lijstalinea"/>
         <w:numPr>
           <w:ilvl w:val="0"/>
           <w:numId w:val="1"/>
@@ -142,7 +160,7 @@
     </w:p>
     <w:p>
       <w:pPr>
-        <w:pStyle w:val="ListParagraph"/>
+        <w:pStyle w:val="Lijstalinea"/>
         <w:numPr>
           <w:ilvl w:val="0"/>
           <w:numId w:val="1"/>
@@ -161,40 +179,26 @@
     </w:p>
     <w:p>
       <w:pPr>
-        <w:pStyle w:val="ListParagraph"/>
-        <w:numPr>
-          <w:ilvl w:val="0"/>
-          <w:numId w:val="1"/>
-        </w:numPr>
-        <w:spacing w:after="0"/>
-        <w:rPr>
-          <w:rFonts w:ascii="Arial" w:eastAsia="Arial" w:hAnsi="Arial" w:cs="Arial"/>
-        </w:rPr>
-      </w:pPr>
-      <w:r>
-        <w:rPr>
-          <w:rFonts w:ascii="Arial" w:eastAsia="Arial" w:hAnsi="Arial" w:cs="Arial"/>
-        </w:rPr>
-        <w:t xml:space="preserve">Mercedes-Benz </w:t>
-      </w:r>
-      <w:proofErr w:type="spellStart"/>
-      <w:r>
-        <w:rPr>
-          <w:rFonts w:ascii="Arial" w:eastAsia="Arial" w:hAnsi="Arial" w:cs="Arial"/>
-        </w:rPr>
-        <w:t>Actros</w:t>
-      </w:r>
-      <w:proofErr w:type="spellEnd"/>
-      <w:r>
-        <w:rPr>
-          <w:rFonts w:ascii="Arial" w:eastAsia="Arial" w:hAnsi="Arial" w:cs="Arial"/>
-        </w:rPr>
-        <w:t xml:space="preserve"> – 1354.</w:t>
-      </w:r>
-    </w:p>
-    <w:p>
-      <w:pPr>
-        <w:pStyle w:val="ListParagraph"/>
+        <w:pStyle w:val="Lijstalinea"/>
+        <w:numPr>
+          <w:ilvl w:val="0"/>
+          <w:numId w:val="1"/>
+        </w:numPr>
+        <w:spacing w:after="0"/>
+        <w:rPr>
+          <w:rFonts w:ascii="Arial" w:eastAsia="Arial" w:hAnsi="Arial" w:cs="Arial"/>
+        </w:rPr>
+      </w:pPr>
+      <w:r>
+        <w:rPr>
+          <w:rFonts w:ascii="Arial" w:eastAsia="Arial" w:hAnsi="Arial" w:cs="Arial"/>
+        </w:rPr>
+        <w:t>Mercedes-Benz Actros – 1354.</w:t>
+      </w:r>
+    </w:p>
+    <w:p>
+      <w:pPr>
+        <w:pStyle w:val="Lijstalinea"/>
         <w:numPr>
           <w:ilvl w:val="0"/>
           <w:numId w:val="1"/>
@@ -213,7 +217,7 @@
     </w:p>
     <w:p>
       <w:pPr>
-        <w:pStyle w:val="ListParagraph"/>
+        <w:pStyle w:val="Lijstalinea"/>
         <w:numPr>
           <w:ilvl w:val="0"/>
           <w:numId w:val="1"/>
@@ -232,7 +236,7 @@
     </w:p>
     <w:p>
       <w:pPr>
-        <w:pStyle w:val="ListParagraph"/>
+        <w:pStyle w:val="Lijstalinea"/>
         <w:numPr>
           <w:ilvl w:val="0"/>
           <w:numId w:val="1"/>
@@ -251,7 +255,7 @@
     </w:p>
     <w:p>
       <w:pPr>
-        <w:pStyle w:val="ListParagraph"/>
+        <w:pStyle w:val="Lijstalinea"/>
         <w:numPr>
           <w:ilvl w:val="0"/>
           <w:numId w:val="1"/>
@@ -270,7 +274,7 @@
     </w:p>
     <w:p>
       <w:pPr>
-        <w:pStyle w:val="ListParagraph"/>
+        <w:pStyle w:val="Lijstalinea"/>
         <w:numPr>
           <w:ilvl w:val="0"/>
           <w:numId w:val="1"/>
@@ -322,21 +326,7 @@
         <w:rPr>
           <w:rFonts w:ascii="Arial" w:eastAsia="Arial" w:hAnsi="Arial" w:cs="Arial"/>
         </w:rPr>
-        <w:t xml:space="preserve">In Nederland vormen vrachtwagenchauffeurs een diverse en essentiële beroepsgroep die een cruciale rol speelt in het transportwezen. Een </w:t>
-      </w:r>
-      <w:proofErr w:type="spellStart"/>
-      <w:r>
-        <w:rPr>
-          <w:rFonts w:ascii="Arial" w:eastAsia="Arial" w:hAnsi="Arial" w:cs="Arial"/>
-        </w:rPr>
-        <w:t>doelgroepanalyse</w:t>
-      </w:r>
-      <w:proofErr w:type="spellEnd"/>
-      <w:r>
-        <w:rPr>
-          <w:rFonts w:ascii="Arial" w:eastAsia="Arial" w:hAnsi="Arial" w:cs="Arial"/>
-        </w:rPr>
-        <w:t xml:space="preserve"> biedt inzicht in de kenmerken, behoeften en uitdagingen van vrachtwagenchauffeurs in Nederland.</w:t>
+        <w:t>In Nederland vormen vrachtwagenchauffeurs een diverse en essentiële beroepsgroep die een cruciale rol speelt in het transportwezen. Een doelgroepanalyse biedt inzicht in de kenmerken, behoeften en uitdagingen van vrachtwagenchauffeurs in Nederland.</w:t>
       </w:r>
     </w:p>
     <w:p>
@@ -351,7 +341,7 @@
     </w:p>
     <w:p>
       <w:pPr>
-        <w:pStyle w:val="ListParagraph"/>
+        <w:pStyle w:val="Lijstalinea"/>
         <w:numPr>
           <w:ilvl w:val="0"/>
           <w:numId w:val="2"/>
@@ -374,7 +364,7 @@
     </w:p>
     <w:p>
       <w:pPr>
-        <w:pStyle w:val="ListParagraph"/>
+        <w:pStyle w:val="Lijstalinea"/>
         <w:numPr>
           <w:ilvl w:val="0"/>
           <w:numId w:val="1"/>
@@ -393,7 +383,7 @@
     </w:p>
     <w:p>
       <w:pPr>
-        <w:pStyle w:val="ListParagraph"/>
+        <w:pStyle w:val="Lijstalinea"/>
         <w:numPr>
           <w:ilvl w:val="0"/>
           <w:numId w:val="2"/>
@@ -416,7 +406,7 @@
     </w:p>
     <w:p>
       <w:pPr>
-        <w:pStyle w:val="ListParagraph"/>
+        <w:pStyle w:val="Lijstalinea"/>
         <w:numPr>
           <w:ilvl w:val="0"/>
           <w:numId w:val="1"/>
@@ -441,7 +431,7 @@
     </w:p>
     <w:p>
       <w:pPr>
-        <w:pStyle w:val="ListParagraph"/>
+        <w:pStyle w:val="Lijstalinea"/>
         <w:numPr>
           <w:ilvl w:val="0"/>
           <w:numId w:val="2"/>
@@ -464,7 +454,7 @@
     </w:p>
     <w:p>
       <w:pPr>
-        <w:pStyle w:val="ListParagraph"/>
+        <w:pStyle w:val="Lijstalinea"/>
         <w:numPr>
           <w:ilvl w:val="0"/>
           <w:numId w:val="1"/>
@@ -493,7 +483,7 @@
     </w:p>
     <w:p>
       <w:pPr>
-        <w:pStyle w:val="ListParagraph"/>
+        <w:pStyle w:val="Lijstalinea"/>
         <w:numPr>
           <w:ilvl w:val="0"/>
           <w:numId w:val="2"/>
@@ -516,26 +506,27 @@
     </w:p>
     <w:p>
       <w:pPr>
-        <w:pStyle w:val="ListParagraph"/>
-        <w:numPr>
-          <w:ilvl w:val="0"/>
-          <w:numId w:val="1"/>
-        </w:numPr>
-        <w:spacing w:after="0"/>
-        <w:rPr>
-          <w:rFonts w:ascii="Arial" w:eastAsia="Arial" w:hAnsi="Arial" w:cs="Arial"/>
-        </w:rPr>
-      </w:pPr>
-      <w:r>
-        <w:rPr>
-          <w:rFonts w:ascii="Arial" w:eastAsia="Arial" w:hAnsi="Arial" w:cs="Arial"/>
-        </w:rPr>
+        <w:pStyle w:val="Lijstalinea"/>
+        <w:numPr>
+          <w:ilvl w:val="0"/>
+          <w:numId w:val="1"/>
+        </w:numPr>
+        <w:spacing w:after="0"/>
+        <w:rPr>
+          <w:rFonts w:ascii="Arial" w:eastAsia="Arial" w:hAnsi="Arial" w:cs="Arial"/>
+        </w:rPr>
+      </w:pPr>
+      <w:r>
+        <w:rPr>
+          <w:rFonts w:ascii="Arial" w:eastAsia="Arial" w:hAnsi="Arial" w:cs="Arial"/>
+        </w:rPr>
+        <w:lastRenderedPageBreak/>
         <w:t>De doelgroep omvat zowel beginnende chauffeurs als ervaren vakmensen met jarenlange ervaring in het transportwezen.</w:t>
       </w:r>
     </w:p>
     <w:p>
       <w:pPr>
-        <w:pStyle w:val="ListParagraph"/>
+        <w:pStyle w:val="Lijstalinea"/>
         <w:numPr>
           <w:ilvl w:val="0"/>
           <w:numId w:val="2"/>
@@ -558,7 +549,7 @@
     </w:p>
     <w:p>
       <w:pPr>
-        <w:pStyle w:val="ListParagraph"/>
+        <w:pStyle w:val="Lijstalinea"/>
         <w:numPr>
           <w:ilvl w:val="0"/>
           <w:numId w:val="1"/>
@@ -577,7 +568,7 @@
     </w:p>
     <w:p>
       <w:pPr>
-        <w:pStyle w:val="ListParagraph"/>
+        <w:pStyle w:val="Lijstalinea"/>
         <w:numPr>
           <w:ilvl w:val="0"/>
           <w:numId w:val="2"/>
@@ -600,7 +591,7 @@
     </w:p>
     <w:p>
       <w:pPr>
-        <w:pStyle w:val="ListParagraph"/>
+        <w:pStyle w:val="Lijstalinea"/>
         <w:numPr>
           <w:ilvl w:val="0"/>
           <w:numId w:val="1"/>
@@ -624,13 +615,12 @@
           <w:b/>
           <w:bCs/>
         </w:rPr>
-        <w:lastRenderedPageBreak/>
         <w:t>Arbeidsomstandigheden:</w:t>
       </w:r>
     </w:p>
     <w:p>
       <w:pPr>
-        <w:pStyle w:val="ListParagraph"/>
+        <w:pStyle w:val="Lijstalinea"/>
         <w:numPr>
           <w:ilvl w:val="0"/>
           <w:numId w:val="2"/>
@@ -653,54 +643,26 @@
     </w:p>
     <w:p>
       <w:pPr>
-        <w:pStyle w:val="ListParagraph"/>
-        <w:numPr>
-          <w:ilvl w:val="0"/>
-          <w:numId w:val="1"/>
-        </w:numPr>
-        <w:spacing w:after="0"/>
-        <w:rPr>
-          <w:rFonts w:ascii="Arial" w:eastAsia="Arial" w:hAnsi="Arial" w:cs="Arial"/>
-        </w:rPr>
-      </w:pPr>
-      <w:r>
-        <w:rPr>
-          <w:rFonts w:ascii="Arial" w:eastAsia="Arial" w:hAnsi="Arial" w:cs="Arial"/>
-        </w:rPr>
-        <w:t xml:space="preserve">Vrachtwagenchauffeurs werken vaak onregelmatige uren, inclusief avonden en weekenden, wat invloed kan hebben op hun </w:t>
-      </w:r>
-      <w:proofErr w:type="spellStart"/>
-      <w:r>
-        <w:rPr>
-          <w:rFonts w:ascii="Arial" w:eastAsia="Arial" w:hAnsi="Arial" w:cs="Arial"/>
-        </w:rPr>
-        <w:t>work</w:t>
-      </w:r>
-      <w:proofErr w:type="spellEnd"/>
-      <w:r>
-        <w:rPr>
-          <w:rFonts w:ascii="Arial" w:eastAsia="Arial" w:hAnsi="Arial" w:cs="Arial"/>
-        </w:rPr>
-        <w:t xml:space="preserve">-life </w:t>
-      </w:r>
-      <w:proofErr w:type="spellStart"/>
-      <w:r>
-        <w:rPr>
-          <w:rFonts w:ascii="Arial" w:eastAsia="Arial" w:hAnsi="Arial" w:cs="Arial"/>
-        </w:rPr>
-        <w:t>balance</w:t>
-      </w:r>
-      <w:proofErr w:type="spellEnd"/>
-      <w:r>
-        <w:rPr>
-          <w:rFonts w:ascii="Arial" w:eastAsia="Arial" w:hAnsi="Arial" w:cs="Arial"/>
-        </w:rPr>
-        <w:t>.</w:t>
-      </w:r>
-    </w:p>
-    <w:p>
-      <w:pPr>
-        <w:pStyle w:val="ListParagraph"/>
+        <w:pStyle w:val="Lijstalinea"/>
+        <w:numPr>
+          <w:ilvl w:val="0"/>
+          <w:numId w:val="1"/>
+        </w:numPr>
+        <w:spacing w:after="0"/>
+        <w:rPr>
+          <w:rFonts w:ascii="Arial" w:eastAsia="Arial" w:hAnsi="Arial" w:cs="Arial"/>
+        </w:rPr>
+      </w:pPr>
+      <w:r>
+        <w:rPr>
+          <w:rFonts w:ascii="Arial" w:eastAsia="Arial" w:hAnsi="Arial" w:cs="Arial"/>
+        </w:rPr>
+        <w:t>Vrachtwagenchauffeurs werken vaak onregelmatige uren, inclusief avonden en weekenden, wat invloed kan hebben op hun work-life balance.</w:t>
+      </w:r>
+    </w:p>
+    <w:p>
+      <w:pPr>
+        <w:pStyle w:val="Lijstalinea"/>
         <w:numPr>
           <w:ilvl w:val="0"/>
           <w:numId w:val="2"/>
@@ -723,7 +685,7 @@
     </w:p>
     <w:p>
       <w:pPr>
-        <w:pStyle w:val="ListParagraph"/>
+        <w:pStyle w:val="Lijstalinea"/>
         <w:numPr>
           <w:ilvl w:val="0"/>
           <w:numId w:val="1"/>
@@ -752,7 +714,7 @@
     </w:p>
     <w:p>
       <w:pPr>
-        <w:pStyle w:val="ListParagraph"/>
+        <w:pStyle w:val="Lijstalinea"/>
         <w:numPr>
           <w:ilvl w:val="0"/>
           <w:numId w:val="2"/>
@@ -775,7 +737,7 @@
     </w:p>
     <w:p>
       <w:pPr>
-        <w:pStyle w:val="ListParagraph"/>
+        <w:pStyle w:val="Lijstalinea"/>
         <w:numPr>
           <w:ilvl w:val="0"/>
           <w:numId w:val="1"/>
@@ -794,7 +756,7 @@
     </w:p>
     <w:p>
       <w:pPr>
-        <w:pStyle w:val="ListParagraph"/>
+        <w:pStyle w:val="Lijstalinea"/>
         <w:numPr>
           <w:ilvl w:val="0"/>
           <w:numId w:val="2"/>
@@ -817,7 +779,7 @@
     </w:p>
     <w:p>
       <w:pPr>
-        <w:pStyle w:val="ListParagraph"/>
+        <w:pStyle w:val="Lijstalinea"/>
         <w:numPr>
           <w:ilvl w:val="0"/>
           <w:numId w:val="1"/>
@@ -841,30 +803,12 @@
           <w:b/>
           <w:bCs/>
         </w:rPr>
-        <w:t xml:space="preserve">Technologische en </w:t>
-      </w:r>
-      <w:proofErr w:type="spellStart"/>
-      <w:r>
-        <w:rPr>
-          <w:rFonts w:ascii="Arial" w:eastAsia="Arial" w:hAnsi="Arial" w:cs="Arial"/>
-          <w:b/>
-          <w:bCs/>
-        </w:rPr>
-        <w:t>sectorgerelateerde</w:t>
-      </w:r>
-      <w:proofErr w:type="spellEnd"/>
-      <w:r>
-        <w:rPr>
-          <w:rFonts w:ascii="Arial" w:eastAsia="Arial" w:hAnsi="Arial" w:cs="Arial"/>
-          <w:b/>
-          <w:bCs/>
-        </w:rPr>
-        <w:t xml:space="preserve"> ontwikkelingen:</w:t>
-      </w:r>
-    </w:p>
-    <w:p>
-      <w:pPr>
-        <w:pStyle w:val="ListParagraph"/>
+        <w:t>Technologische en sectorgerelateerde ontwikkelingen:</w:t>
+      </w:r>
+    </w:p>
+    <w:p>
+      <w:pPr>
+        <w:pStyle w:val="Lijstalinea"/>
         <w:numPr>
           <w:ilvl w:val="0"/>
           <w:numId w:val="2"/>
@@ -887,7 +831,7 @@
     </w:p>
     <w:p>
       <w:pPr>
-        <w:pStyle w:val="ListParagraph"/>
+        <w:pStyle w:val="Lijstalinea"/>
         <w:numPr>
           <w:ilvl w:val="0"/>
           <w:numId w:val="1"/>
@@ -906,7 +850,7 @@
     </w:p>
     <w:p>
       <w:pPr>
-        <w:pStyle w:val="ListParagraph"/>
+        <w:pStyle w:val="Lijstalinea"/>
         <w:numPr>
           <w:ilvl w:val="0"/>
           <w:numId w:val="2"/>
@@ -929,7 +873,7 @@
     </w:p>
     <w:p>
       <w:pPr>
-        <w:pStyle w:val="ListParagraph"/>
+        <w:pStyle w:val="Lijstalinea"/>
         <w:numPr>
           <w:ilvl w:val="0"/>
           <w:numId w:val="1"/>
@@ -958,7 +902,7 @@
     </w:p>
     <w:p>
       <w:pPr>
-        <w:pStyle w:val="ListParagraph"/>
+        <w:pStyle w:val="Lijstalinea"/>
         <w:numPr>
           <w:ilvl w:val="0"/>
           <w:numId w:val="2"/>
@@ -981,7 +925,7 @@
     </w:p>
     <w:p>
       <w:pPr>
-        <w:pStyle w:val="ListParagraph"/>
+        <w:pStyle w:val="Lijstalinea"/>
         <w:numPr>
           <w:ilvl w:val="0"/>
           <w:numId w:val="1"/>
@@ -1000,7 +944,7 @@
     </w:p>
     <w:p>
       <w:pPr>
-        <w:pStyle w:val="ListParagraph"/>
+        <w:pStyle w:val="Lijstalinea"/>
         <w:numPr>
           <w:ilvl w:val="0"/>
           <w:numId w:val="2"/>
@@ -1023,7 +967,7 @@
     </w:p>
     <w:p>
       <w:pPr>
-        <w:pStyle w:val="ListParagraph"/>
+        <w:pStyle w:val="Lijstalinea"/>
         <w:numPr>
           <w:ilvl w:val="0"/>
           <w:numId w:val="1"/>
@@ -1042,7 +986,7 @@
     </w:p>
     <w:p>
       <w:pPr>
-        <w:pStyle w:val="ListParagraph"/>
+        <w:pStyle w:val="Lijstalinea"/>
         <w:numPr>
           <w:ilvl w:val="0"/>
           <w:numId w:val="2"/>
@@ -1065,7 +1009,7 @@
     </w:p>
     <w:p>
       <w:pPr>
-        <w:pStyle w:val="ListParagraph"/>
+        <w:pStyle w:val="Lijstalinea"/>
         <w:numPr>
           <w:ilvl w:val="0"/>
           <w:numId w:val="1"/>
@@ -1084,7 +1028,7 @@
     </w:p>
     <w:p>
       <w:pPr>
-        <w:pStyle w:val="ListParagraph"/>
+        <w:pStyle w:val="Lijstalinea"/>
         <w:numPr>
           <w:ilvl w:val="0"/>
           <w:numId w:val="2"/>
@@ -1107,7 +1051,7 @@
     </w:p>
     <w:p>
       <w:pPr>
-        <w:pStyle w:val="ListParagraph"/>
+        <w:pStyle w:val="Lijstalinea"/>
         <w:numPr>
           <w:ilvl w:val="0"/>
           <w:numId w:val="1"/>
@@ -1785,7 +1729,7 @@
     <w:lsdException w:name="Unresolved Mention" w:semiHidden="1" w:unhideWhenUsed="1"/>
     <w:lsdException w:name="Smart Link" w:semiHidden="1" w:unhideWhenUsed="1"/>
   </w:latentStyles>
-  <w:style w:type="paragraph" w:default="1" w:styleId="Normal">
+  <w:style w:type="paragraph" w:default="1" w:styleId="Standaard">
     <w:name w:val="Normal"/>
     <w:qFormat/>
     <w:rsid w:val="00EB6E9D"/>
@@ -1795,11 +1739,11 @@
       <w14:ligatures w14:val="none"/>
     </w:rPr>
   </w:style>
-  <w:style w:type="paragraph" w:styleId="Heading1">
+  <w:style w:type="paragraph" w:styleId="Kop1">
     <w:name w:val="heading 1"/>
-    <w:basedOn w:val="Normal"/>
-    <w:next w:val="Normal"/>
-    <w:link w:val="Heading1Char"/>
+    <w:basedOn w:val="Standaard"/>
+    <w:next w:val="Standaard"/>
+    <w:link w:val="Kop1Char"/>
     <w:uiPriority w:val="9"/>
     <w:qFormat/>
     <w:rsid w:val="00EB6E9D"/>
@@ -1816,13 +1760,13 @@
       <w:szCs w:val="32"/>
     </w:rPr>
   </w:style>
-  <w:style w:type="character" w:default="1" w:styleId="DefaultParagraphFont">
+  <w:style w:type="character" w:default="1" w:styleId="Standaardalinea-lettertype">
     <w:name w:val="Default Paragraph Font"/>
     <w:uiPriority w:val="1"/>
     <w:semiHidden/>
     <w:unhideWhenUsed/>
   </w:style>
-  <w:style w:type="table" w:default="1" w:styleId="TableNormal">
+  <w:style w:type="table" w:default="1" w:styleId="Standaardtabel">
     <w:name w:val="Normal Table"/>
     <w:uiPriority w:val="99"/>
     <w:semiHidden/>
@@ -1837,16 +1781,16 @@
       </w:tblCellMar>
     </w:tblPr>
   </w:style>
-  <w:style w:type="numbering" w:default="1" w:styleId="NoList">
+  <w:style w:type="numbering" w:default="1" w:styleId="Geenlijst">
     <w:name w:val="No List"/>
     <w:uiPriority w:val="99"/>
     <w:semiHidden/>
     <w:unhideWhenUsed/>
   </w:style>
-  <w:style w:type="character" w:customStyle="1" w:styleId="Heading1Char">
-    <w:name w:val="Heading 1 Char"/>
-    <w:basedOn w:val="DefaultParagraphFont"/>
-    <w:link w:val="Heading1"/>
+  <w:style w:type="character" w:customStyle="1" w:styleId="Kop1Char">
+    <w:name w:val="Kop 1 Char"/>
+    <w:basedOn w:val="Standaardalinea-lettertype"/>
+    <w:link w:val="Kop1"/>
     <w:uiPriority w:val="9"/>
     <w:rsid w:val="00EB6E9D"/>
     <w:rPr>
@@ -1859,9 +1803,9 @@
       <w14:ligatures w14:val="none"/>
     </w:rPr>
   </w:style>
-  <w:style w:type="paragraph" w:styleId="ListParagraph">
+  <w:style w:type="paragraph" w:styleId="Lijstalinea">
     <w:name w:val="List Paragraph"/>
-    <w:basedOn w:val="Normal"/>
+    <w:basedOn w:val="Standaard"/>
     <w:uiPriority w:val="34"/>
     <w:qFormat/>
     <w:rsid w:val="00EB6E9D"/>
@@ -1872,13 +1816,49 @@
   </w:style>
   <w:style w:type="character" w:styleId="Hyperlink">
     <w:name w:val="Hyperlink"/>
-    <w:basedOn w:val="DefaultParagraphFont"/>
+    <w:basedOn w:val="Standaardalinea-lettertype"/>
     <w:uiPriority w:val="99"/>
     <w:unhideWhenUsed/>
     <w:rsid w:val="00EB6E9D"/>
     <w:rPr>
       <w:color w:val="0563C1" w:themeColor="hyperlink"/>
       <w:u w:val="single"/>
+    </w:rPr>
+  </w:style>
+  <w:style w:type="paragraph" w:styleId="Titel">
+    <w:name w:val="Title"/>
+    <w:basedOn w:val="Standaard"/>
+    <w:next w:val="Standaard"/>
+    <w:link w:val="TitelChar"/>
+    <w:uiPriority w:val="10"/>
+    <w:qFormat/>
+    <w:rsid w:val="00F43A92"/>
+    <w:pPr>
+      <w:spacing w:after="0" w:line="240" w:lineRule="auto"/>
+      <w:contextualSpacing/>
+    </w:pPr>
+    <w:rPr>
+      <w:rFonts w:asciiTheme="majorHAnsi" w:eastAsiaTheme="majorEastAsia" w:hAnsiTheme="majorHAnsi" w:cstheme="majorBidi"/>
+      <w:spacing w:val="-10"/>
+      <w:kern w:val="28"/>
+      <w:sz w:val="56"/>
+      <w:szCs w:val="56"/>
+    </w:rPr>
+  </w:style>
+  <w:style w:type="character" w:customStyle="1" w:styleId="TitelChar">
+    <w:name w:val="Titel Char"/>
+    <w:basedOn w:val="Standaardalinea-lettertype"/>
+    <w:link w:val="Titel"/>
+    <w:uiPriority w:val="10"/>
+    <w:rsid w:val="00F43A92"/>
+    <w:rPr>
+      <w:rFonts w:asciiTheme="majorHAnsi" w:eastAsiaTheme="majorEastAsia" w:hAnsiTheme="majorHAnsi" w:cstheme="majorBidi"/>
+      <w:spacing w:val="-10"/>
+      <w:kern w:val="28"/>
+      <w:sz w:val="56"/>
+      <w:szCs w:val="56"/>
+      <w:lang w:val="nl-NL"/>
+      <w14:ligatures w14:val="none"/>
     </w:rPr>
   </w:style>
 </w:styles>

</xml_diff>